<commit_message>
Changes and Added Normalisatie, Database document and Database.sql file
</commit_message>
<xml_diff>
--- a/Periode 12 Kerntaak 1,2,3/KT1/KT1.4/KT1.4.13 Datadictionary/Datadictionary v1.1.0.docx
+++ b/Periode 12 Kerntaak 1,2,3/KT1/KT1.4/KT1.4.13 Datadictionary/Datadictionary v1.1.0.docx
@@ -1619,10 +1619,7 @@
               <w:cnfStyle w:val="000000000000" w:firstRow="0" w:lastRow="0" w:firstColumn="0" w:lastColumn="0" w:oddVBand="0" w:evenVBand="0" w:oddHBand="0" w:evenHBand="0" w:firstRowFirstColumn="0" w:firstRowLastColumn="0" w:lastRowFirstColumn="0" w:lastRowLastColumn="0"/>
             </w:pPr>
             <w:r>
-              <w:t xml:space="preserve">Verifieerd of een </w:t>
-            </w:r>
-            <w:r>
-              <w:t>contactpersoon een accountmanager is.</w:t>
+              <w:t>Verifieerd of een contactpersoon een accountmanager is.</w:t>
             </w:r>
           </w:p>
         </w:tc>
@@ -1637,9 +1634,11 @@
             <w:tcW w:w="1812" w:type="dxa"/>
           </w:tcPr>
           <w:p>
-            <w:r>
-              <w:t>Datum</w:t>
-            </w:r>
+            <w:proofErr w:type="spellStart"/>
+            <w:r>
+              <w:t>Rapportage_Nr</w:t>
+            </w:r>
+            <w:proofErr w:type="spellEnd"/>
           </w:p>
         </w:tc>
         <w:tc>
@@ -1651,7 +1650,7 @@
               <w:cnfStyle w:val="000000100000" w:firstRow="0" w:lastRow="0" w:firstColumn="0" w:lastColumn="0" w:oddVBand="0" w:evenVBand="0" w:oddHBand="1" w:evenHBand="0" w:firstRowFirstColumn="0" w:firstRowLastColumn="0" w:lastRowFirstColumn="0" w:lastRowLastColumn="0"/>
             </w:pPr>
             <w:r>
-              <w:t>Date</w:t>
+              <w:t>Geheel getal</w:t>
             </w:r>
           </w:p>
         </w:tc>
@@ -1664,7 +1663,7 @@
               <w:cnfStyle w:val="000000100000" w:firstRow="0" w:lastRow="0" w:firstColumn="0" w:lastColumn="0" w:oddVBand="0" w:evenVBand="0" w:oddHBand="1" w:evenHBand="0" w:firstRowFirstColumn="0" w:firstRowLastColumn="0" w:lastRowFirstColumn="0" w:lastRowLastColumn="0"/>
             </w:pPr>
             <w:r>
-              <w:t>00-00-0000..31-12-9999</w:t>
+              <w:t>0..2147483647</w:t>
             </w:r>
           </w:p>
         </w:tc>
@@ -1690,7 +1689,10 @@
               <w:cnfStyle w:val="000000100000" w:firstRow="0" w:lastRow="0" w:firstColumn="0" w:lastColumn="0" w:oddVBand="0" w:evenVBand="0" w:oddHBand="1" w:evenHBand="0" w:firstRowFirstColumn="0" w:firstRowLastColumn="0" w:lastRowFirstColumn="0" w:lastRowLastColumn="0"/>
             </w:pPr>
             <w:r>
-              <w:t>Datum van een rapportage.</w:t>
+              <w:t>Nummer</w:t>
+            </w:r>
+            <w:r>
+              <w:t xml:space="preserve"> van een rapportage.</w:t>
             </w:r>
           </w:p>
         </w:tc>
@@ -1702,105 +1704,73 @@
             <w:tcW w:w="1812" w:type="dxa"/>
           </w:tcPr>
           <w:p>
-            <w:r>
-              <w:t xml:space="preserve">Betrokken </w:t>
-            </w:r>
             <w:proofErr w:type="spellStart"/>
             <w:r>
-              <w:t>acc</w:t>
+              <w:t>Taak_Id</w:t>
             </w:r>
             <w:proofErr w:type="spellEnd"/>
-            <w:r>
-              <w:t xml:space="preserve"> manager/</w:t>
-            </w:r>
+          </w:p>
+        </w:tc>
+        <w:tc>
+          <w:tcPr>
+            <w:tcW w:w="1160" w:type="dxa"/>
+          </w:tcPr>
+          <w:p>
+            <w:pPr>
+              <w:cnfStyle w:val="000000000000" w:firstRow="0" w:lastRow="0" w:firstColumn="0" w:lastColumn="0" w:oddVBand="0" w:evenVBand="0" w:oddHBand="0" w:evenHBand="0" w:firstRowFirstColumn="0" w:firstRowLastColumn="0" w:lastRowFirstColumn="0" w:lastRowLastColumn="0"/>
+            </w:pPr>
+            <w:r>
+              <w:t>Geheel getal</w:t>
+            </w:r>
+          </w:p>
+        </w:tc>
+        <w:tc>
+          <w:tcPr>
+            <w:tcW w:w="2464" w:type="dxa"/>
+          </w:tcPr>
+          <w:p>
+            <w:pPr>
+              <w:cnfStyle w:val="000000000000" w:firstRow="0" w:lastRow="0" w:firstColumn="0" w:lastColumn="0" w:oddVBand="0" w:evenVBand="0" w:oddHBand="0" w:evenHBand="0" w:firstRowFirstColumn="0" w:firstRowLastColumn="0" w:lastRowFirstColumn="0" w:lastRowLastColumn="0"/>
+            </w:pPr>
+            <w:r>
+              <w:t>0..2147483647</w:t>
+            </w:r>
+          </w:p>
+        </w:tc>
+        <w:tc>
+          <w:tcPr>
+            <w:tcW w:w="1080" w:type="dxa"/>
+          </w:tcPr>
+          <w:p>
+            <w:pPr>
+              <w:cnfStyle w:val="000000000000" w:firstRow="0" w:lastRow="0" w:firstColumn="0" w:lastColumn="0" w:oddVBand="0" w:evenVBand="0" w:oddHBand="0" w:evenHBand="0" w:firstRowFirstColumn="0" w:firstRowLastColumn="0" w:lastRowFirstColumn="0" w:lastRowLastColumn="0"/>
+            </w:pPr>
+            <w:r>
+              <w:t>Ja</w:t>
+            </w:r>
+          </w:p>
+        </w:tc>
+        <w:tc>
+          <w:tcPr>
+            <w:tcW w:w="2544" w:type="dxa"/>
+          </w:tcPr>
+          <w:p>
+            <w:pPr>
+              <w:cnfStyle w:val="000000000000" w:firstRow="0" w:lastRow="0" w:firstColumn="0" w:lastColumn="0" w:oddVBand="0" w:evenVBand="0" w:oddHBand="0" w:evenHBand="0" w:firstRowFirstColumn="0" w:firstRowLastColumn="0" w:lastRowFirstColumn="0" w:lastRowLastColumn="0"/>
+            </w:pPr>
             <w:proofErr w:type="spellStart"/>
             <w:r>
-              <w:t>hp</w:t>
+              <w:t>Id</w:t>
             </w:r>
             <w:proofErr w:type="spellEnd"/>
             <w:r>
-              <w:t xml:space="preserve"> contact</w:t>
-            </w:r>
-          </w:p>
-        </w:tc>
-        <w:tc>
-          <w:tcPr>
-            <w:tcW w:w="1160" w:type="dxa"/>
-          </w:tcPr>
-          <w:p>
-            <w:pPr>
-              <w:cnfStyle w:val="000000000000" w:firstRow="0" w:lastRow="0" w:firstColumn="0" w:lastColumn="0" w:oddVBand="0" w:evenVBand="0" w:oddHBand="0" w:evenHBand="0" w:firstRowFirstColumn="0" w:firstRowLastColumn="0" w:lastRowFirstColumn="0" w:lastRowLastColumn="0"/>
-            </w:pPr>
-            <w:r>
-              <w:t>Tekst</w:t>
-            </w:r>
-          </w:p>
-        </w:tc>
-        <w:tc>
-          <w:tcPr>
-            <w:tcW w:w="2464" w:type="dxa"/>
-          </w:tcPr>
-          <w:p>
-            <w:pPr>
-              <w:cnfStyle w:val="000000000000" w:firstRow="0" w:lastRow="0" w:firstColumn="0" w:lastColumn="0" w:oddVBand="0" w:evenVBand="0" w:oddHBand="0" w:evenHBand="0" w:firstRowFirstColumn="0" w:firstRowLastColumn="0" w:lastRowFirstColumn="0" w:lastRowLastColumn="0"/>
-            </w:pPr>
-            <w:r>
-              <w:t xml:space="preserve">0..50 - </w:t>
-            </w:r>
-            <w:proofErr w:type="spellStart"/>
-            <w:r>
-              <w:t>Aaaaaaa</w:t>
-            </w:r>
-            <w:proofErr w:type="spellEnd"/>
-            <w:r>
-              <w:t>..</w:t>
-            </w:r>
-            <w:proofErr w:type="spellStart"/>
-            <w:r>
-              <w:t>Zzzzzzz</w:t>
-            </w:r>
-            <w:proofErr w:type="spellEnd"/>
-          </w:p>
-        </w:tc>
-        <w:tc>
-          <w:tcPr>
-            <w:tcW w:w="1080" w:type="dxa"/>
-          </w:tcPr>
-          <w:p>
-            <w:pPr>
-              <w:cnfStyle w:val="000000000000" w:firstRow="0" w:lastRow="0" w:firstColumn="0" w:lastColumn="0" w:oddVBand="0" w:evenVBand="0" w:oddHBand="0" w:evenHBand="0" w:firstRowFirstColumn="0" w:firstRowLastColumn="0" w:lastRowFirstColumn="0" w:lastRowLastColumn="0"/>
-            </w:pPr>
-            <w:r>
-              <w:t>Ja</w:t>
-            </w:r>
-          </w:p>
-        </w:tc>
-        <w:tc>
-          <w:tcPr>
-            <w:tcW w:w="2544" w:type="dxa"/>
-          </w:tcPr>
-          <w:p>
-            <w:pPr>
-              <w:cnfStyle w:val="000000000000" w:firstRow="0" w:lastRow="0" w:firstColumn="0" w:lastColumn="0" w:oddVBand="0" w:evenVBand="0" w:oddHBand="0" w:evenHBand="0" w:firstRowFirstColumn="0" w:firstRowLastColumn="0" w:lastRowFirstColumn="0" w:lastRowLastColumn="0"/>
-            </w:pPr>
-            <w:r>
-              <w:t xml:space="preserve">Naam van de betrokken </w:t>
-            </w:r>
-            <w:proofErr w:type="spellStart"/>
-            <w:r>
-              <w:t>acc</w:t>
-            </w:r>
-            <w:proofErr w:type="spellEnd"/>
-            <w:r>
-              <w:t xml:space="preserve"> manager/</w:t>
-            </w:r>
-            <w:proofErr w:type="spellStart"/>
-            <w:r>
-              <w:t>hp</w:t>
-            </w:r>
-            <w:proofErr w:type="spellEnd"/>
-            <w:r>
-              <w:t xml:space="preserve"> contact.</w:t>
+              <w:t xml:space="preserve"> van een </w:t>
+            </w:r>
+            <w:r>
+              <w:t>Taak</w:t>
+            </w:r>
+            <w:r>
+              <w:t>.</w:t>
             </w:r>
           </w:p>
         </w:tc>
@@ -1816,7 +1786,7 @@
           </w:tcPr>
           <w:p>
             <w:r>
-              <w:t>Bezoek</w:t>
+              <w:t>Datum</w:t>
             </w:r>
           </w:p>
         </w:tc>
@@ -1829,7 +1799,7 @@
               <w:cnfStyle w:val="000000100000" w:firstRow="0" w:lastRow="0" w:firstColumn="0" w:lastColumn="0" w:oddVBand="0" w:evenVBand="0" w:oddHBand="1" w:evenHBand="0" w:firstRowFirstColumn="0" w:firstRowLastColumn="0" w:lastRowFirstColumn="0" w:lastRowLastColumn="0"/>
             </w:pPr>
             <w:r>
-              <w:t>Geheel getal</w:t>
+              <w:t>Date</w:t>
             </w:r>
           </w:p>
         </w:tc>
@@ -1842,7 +1812,7 @@
               <w:cnfStyle w:val="000000100000" w:firstRow="0" w:lastRow="0" w:firstColumn="0" w:lastColumn="0" w:oddVBand="0" w:evenVBand="0" w:oddHBand="1" w:evenHBand="0" w:firstRowFirstColumn="0" w:firstRowLastColumn="0" w:lastRowFirstColumn="0" w:lastRowLastColumn="0"/>
             </w:pPr>
             <w:r>
-              <w:t>0..100</w:t>
+              <w:t>00-00-0000..31-12-9999</w:t>
             </w:r>
           </w:p>
         </w:tc>
@@ -1868,7 +1838,12 @@
               <w:cnfStyle w:val="000000100000" w:firstRow="0" w:lastRow="0" w:firstColumn="0" w:lastColumn="0" w:oddVBand="0" w:evenVBand="0" w:oddHBand="1" w:evenHBand="0" w:firstRowFirstColumn="0" w:firstRowLastColumn="0" w:lastRowFirstColumn="0" w:lastRowLastColumn="0"/>
             </w:pPr>
             <w:r>
-              <w:t>Aantal uren besteed aan bezoek.</w:t>
+              <w:t>Datum van een rapportage</w:t>
+            </w:r>
+            <w:bookmarkStart w:id="2" w:name="_GoBack"/>
+            <w:bookmarkEnd w:id="2"/>
+            <w:r>
+              <w:t>.</w:t>
             </w:r>
           </w:p>
         </w:tc>
@@ -1881,7 +1856,7 @@
           </w:tcPr>
           <w:p>
             <w:r>
-              <w:t>Onderzoek</w:t>
+              <w:t>Omschrijving</w:t>
             </w:r>
           </w:p>
         </w:tc>
@@ -1894,7 +1869,7 @@
               <w:cnfStyle w:val="000000000000" w:firstRow="0" w:lastRow="0" w:firstColumn="0" w:lastColumn="0" w:oddVBand="0" w:evenVBand="0" w:oddHBand="0" w:evenHBand="0" w:firstRowFirstColumn="0" w:firstRowLastColumn="0" w:lastRowFirstColumn="0" w:lastRowLastColumn="0"/>
             </w:pPr>
             <w:r>
-              <w:t>Geheel getal</w:t>
+              <w:t>Tekst</w:t>
             </w:r>
           </w:p>
         </w:tc>
@@ -1907,8 +1882,21 @@
               <w:cnfStyle w:val="000000000000" w:firstRow="0" w:lastRow="0" w:firstColumn="0" w:lastColumn="0" w:oddVBand="0" w:evenVBand="0" w:oddHBand="0" w:evenHBand="0" w:firstRowFirstColumn="0" w:firstRowLastColumn="0" w:lastRowFirstColumn="0" w:lastRowLastColumn="0"/>
             </w:pPr>
             <w:r>
-              <w:t>0..100</w:t>
-            </w:r>
+              <w:t xml:space="preserve">0..400 - </w:t>
+            </w:r>
+            <w:proofErr w:type="spellStart"/>
+            <w:r>
+              <w:t>Aaaaaaa</w:t>
+            </w:r>
+            <w:proofErr w:type="spellEnd"/>
+            <w:r>
+              <w:t>..</w:t>
+            </w:r>
+            <w:proofErr w:type="spellStart"/>
+            <w:r>
+              <w:t>Zzzzzzz</w:t>
+            </w:r>
+            <w:proofErr w:type="spellEnd"/>
           </w:p>
         </w:tc>
         <w:tc>
@@ -1933,7 +1921,7 @@
               <w:cnfStyle w:val="000000000000" w:firstRow="0" w:lastRow="0" w:firstColumn="0" w:lastColumn="0" w:oddVBand="0" w:evenVBand="0" w:oddHBand="0" w:evenHBand="0" w:firstRowFirstColumn="0" w:firstRowLastColumn="0" w:lastRowFirstColumn="0" w:lastRowLastColumn="0"/>
             </w:pPr>
             <w:r>
-              <w:t>Aantal uren besteed aan onderzoek.</w:t>
+              <w:t>Omschrijving van een taak.</w:t>
             </w:r>
           </w:p>
         </w:tc>
@@ -1949,10 +1937,7 @@
           </w:tcPr>
           <w:p>
             <w:r>
-              <w:t>Conference</w:t>
-            </w:r>
-            <w:r>
-              <w:t xml:space="preserve"> call</w:t>
+              <w:t>Datum</w:t>
             </w:r>
           </w:p>
         </w:tc>
@@ -1965,7 +1950,7 @@
               <w:cnfStyle w:val="000000100000" w:firstRow="0" w:lastRow="0" w:firstColumn="0" w:lastColumn="0" w:oddVBand="0" w:evenVBand="0" w:oddHBand="1" w:evenHBand="0" w:firstRowFirstColumn="0" w:firstRowLastColumn="0" w:lastRowFirstColumn="0" w:lastRowLastColumn="0"/>
             </w:pPr>
             <w:r>
-              <w:t>Geheel getal</w:t>
+              <w:t>Date</w:t>
             </w:r>
           </w:p>
         </w:tc>
@@ -1978,7 +1963,7 @@
               <w:cnfStyle w:val="000000100000" w:firstRow="0" w:lastRow="0" w:firstColumn="0" w:lastColumn="0" w:oddVBand="0" w:evenVBand="0" w:oddHBand="1" w:evenHBand="0" w:firstRowFirstColumn="0" w:firstRowLastColumn="0" w:lastRowFirstColumn="0" w:lastRowLastColumn="0"/>
             </w:pPr>
             <w:r>
-              <w:t>0..100</w:t>
+              <w:t>00-00-0000..31-12-9999</w:t>
             </w:r>
           </w:p>
         </w:tc>
@@ -2004,12 +1989,15 @@
               <w:cnfStyle w:val="000000100000" w:firstRow="0" w:lastRow="0" w:firstColumn="0" w:lastColumn="0" w:oddVBand="0" w:evenVBand="0" w:oddHBand="1" w:evenHBand="0" w:firstRowFirstColumn="0" w:firstRowLastColumn="0" w:lastRowFirstColumn="0" w:lastRowLastColumn="0"/>
             </w:pPr>
             <w:r>
-              <w:t>Aantal uren besteed aan conference call.</w:t>
+              <w:t>Datum van een taak.</w:t>
             </w:r>
           </w:p>
         </w:tc>
       </w:tr>
       <w:tr>
+        <w:trPr>
+          <w:trHeight w:val="311"/>
+        </w:trPr>
         <w:tc>
           <w:tcPr>
             <w:cnfStyle w:val="001000000000" w:firstRow="0" w:lastRow="0" w:firstColumn="1" w:lastColumn="0" w:oddVBand="0" w:evenVBand="0" w:oddHBand="0" w:evenHBand="0" w:firstRowFirstColumn="0" w:firstRowLastColumn="0" w:lastRowFirstColumn="0" w:lastRowLastColumn="0"/>
@@ -2017,7 +2005,7 @@
           </w:tcPr>
           <w:p>
             <w:r>
-              <w:t>Case</w:t>
+              <w:t>Bezoek</w:t>
             </w:r>
           </w:p>
         </w:tc>
@@ -2030,7 +2018,7 @@
               <w:cnfStyle w:val="000000000000" w:firstRow="0" w:lastRow="0" w:firstColumn="0" w:lastColumn="0" w:oddVBand="0" w:evenVBand="0" w:oddHBand="0" w:evenHBand="0" w:firstRowFirstColumn="0" w:firstRowLastColumn="0" w:lastRowFirstColumn="0" w:lastRowLastColumn="0"/>
             </w:pPr>
             <w:r>
-              <w:t>Tekst</w:t>
+              <w:t>Geheel getal</w:t>
             </w:r>
           </w:p>
         </w:tc>
@@ -2043,21 +2031,8 @@
               <w:cnfStyle w:val="000000000000" w:firstRow="0" w:lastRow="0" w:firstColumn="0" w:lastColumn="0" w:oddVBand="0" w:evenVBand="0" w:oddHBand="0" w:evenHBand="0" w:firstRowFirstColumn="0" w:firstRowLastColumn="0" w:lastRowFirstColumn="0" w:lastRowLastColumn="0"/>
             </w:pPr>
             <w:r>
-              <w:t xml:space="preserve">0..400 - </w:t>
-            </w:r>
-            <w:proofErr w:type="spellStart"/>
-            <w:r>
-              <w:t>Aaaaaaa</w:t>
-            </w:r>
-            <w:proofErr w:type="spellEnd"/>
-            <w:r>
-              <w:t>..</w:t>
-            </w:r>
-            <w:proofErr w:type="spellStart"/>
-            <w:r>
-              <w:t>Zzzzzzz</w:t>
-            </w:r>
-            <w:proofErr w:type="spellEnd"/>
+              <w:t>0..100</w:t>
+            </w:r>
           </w:p>
         </w:tc>
         <w:tc>
@@ -2082,10 +2057,7 @@
               <w:cnfStyle w:val="000000000000" w:firstRow="0" w:lastRow="0" w:firstColumn="0" w:lastColumn="0" w:oddVBand="0" w:evenVBand="0" w:oddHBand="0" w:evenHBand="0" w:firstRowFirstColumn="0" w:firstRowLastColumn="0" w:lastRowFirstColumn="0" w:lastRowLastColumn="0"/>
             </w:pPr>
             <w:r>
-              <w:t xml:space="preserve">Een beschrijving over wat er is </w:t>
-            </w:r>
-            <w:r>
-              <w:t>gedaan.</w:t>
+              <w:t>Aantal uren besteed aan bezoek voor de taak.</w:t>
             </w:r>
           </w:p>
         </w:tc>
@@ -2101,7 +2073,7 @@
           </w:tcPr>
           <w:p>
             <w:r>
-              <w:t>Omschrijving</w:t>
+              <w:t>Onderzoek</w:t>
             </w:r>
           </w:p>
         </w:tc>
@@ -2114,7 +2086,7 @@
               <w:cnfStyle w:val="000000100000" w:firstRow="0" w:lastRow="0" w:firstColumn="0" w:lastColumn="0" w:oddVBand="0" w:evenVBand="0" w:oddHBand="1" w:evenHBand="0" w:firstRowFirstColumn="0" w:firstRowLastColumn="0" w:lastRowFirstColumn="0" w:lastRowLastColumn="0"/>
             </w:pPr>
             <w:r>
-              <w:t>Tekst</w:t>
+              <w:t>Geheel getal</w:t>
             </w:r>
           </w:p>
         </w:tc>
@@ -2127,21 +2099,8 @@
               <w:cnfStyle w:val="000000100000" w:firstRow="0" w:lastRow="0" w:firstColumn="0" w:lastColumn="0" w:oddVBand="0" w:evenVBand="0" w:oddHBand="1" w:evenHBand="0" w:firstRowFirstColumn="0" w:firstRowLastColumn="0" w:lastRowFirstColumn="0" w:lastRowLastColumn="0"/>
             </w:pPr>
             <w:r>
-              <w:t xml:space="preserve">0..400 - </w:t>
-            </w:r>
-            <w:proofErr w:type="spellStart"/>
-            <w:r>
-              <w:t>Aaaaaaa</w:t>
-            </w:r>
-            <w:proofErr w:type="spellEnd"/>
-            <w:r>
-              <w:t>..</w:t>
-            </w:r>
-            <w:proofErr w:type="spellStart"/>
-            <w:r>
-              <w:t>Zzzzzzz</w:t>
-            </w:r>
-            <w:proofErr w:type="spellEnd"/>
+              <w:t>0..100</w:t>
+            </w:r>
           </w:p>
         </w:tc>
         <w:tc>
@@ -2166,7 +2125,7 @@
               <w:cnfStyle w:val="000000100000" w:firstRow="0" w:lastRow="0" w:firstColumn="0" w:lastColumn="0" w:oddVBand="0" w:evenVBand="0" w:oddHBand="1" w:evenHBand="0" w:firstRowFirstColumn="0" w:firstRowLastColumn="0" w:lastRowFirstColumn="0" w:lastRowLastColumn="0"/>
             </w:pPr>
             <w:r>
-              <w:t>Omschrijving van een taak.</w:t>
+              <w:t>Aantal uren besteed aan onderzoek voor de taak.</w:t>
             </w:r>
           </w:p>
         </w:tc>
@@ -2179,7 +2138,7 @@
           </w:tcPr>
           <w:p>
             <w:r>
-              <w:t>Datum</w:t>
+              <w:t>Conference call</w:t>
             </w:r>
           </w:p>
         </w:tc>
@@ -2192,7 +2151,7 @@
               <w:cnfStyle w:val="000000000000" w:firstRow="0" w:lastRow="0" w:firstColumn="0" w:lastColumn="0" w:oddVBand="0" w:evenVBand="0" w:oddHBand="0" w:evenHBand="0" w:firstRowFirstColumn="0" w:firstRowLastColumn="0" w:lastRowFirstColumn="0" w:lastRowLastColumn="0"/>
             </w:pPr>
             <w:r>
-              <w:t>Date</w:t>
+              <w:t>Geheel getal</w:t>
             </w:r>
           </w:p>
         </w:tc>
@@ -2205,7 +2164,7 @@
               <w:cnfStyle w:val="000000000000" w:firstRow="0" w:lastRow="0" w:firstColumn="0" w:lastColumn="0" w:oddVBand="0" w:evenVBand="0" w:oddHBand="0" w:evenHBand="0" w:firstRowFirstColumn="0" w:firstRowLastColumn="0" w:lastRowFirstColumn="0" w:lastRowLastColumn="0"/>
             </w:pPr>
             <w:r>
-              <w:t>00-00-0000..31-12-9999</w:t>
+              <w:t>0..100</w:t>
             </w:r>
           </w:p>
         </w:tc>
@@ -2231,7 +2190,7 @@
               <w:cnfStyle w:val="000000000000" w:firstRow="0" w:lastRow="0" w:firstColumn="0" w:lastColumn="0" w:oddVBand="0" w:evenVBand="0" w:oddHBand="0" w:evenHBand="0" w:firstRowFirstColumn="0" w:firstRowLastColumn="0" w:lastRowFirstColumn="0" w:lastRowLastColumn="0"/>
             </w:pPr>
             <w:r>
-              <w:t>Datum van een taak.</w:t>
+              <w:t>Aantal uren besteed aan conference call voor de taak.</w:t>
             </w:r>
           </w:p>
         </w:tc>
@@ -2247,7 +2206,7 @@
           </w:tcPr>
           <w:p>
             <w:r>
-              <w:t>Bezoek</w:t>
+              <w:t>Status</w:t>
             </w:r>
           </w:p>
         </w:tc>
@@ -2260,7 +2219,7 @@
               <w:cnfStyle w:val="000000100000" w:firstRow="0" w:lastRow="0" w:firstColumn="0" w:lastColumn="0" w:oddVBand="0" w:evenVBand="0" w:oddHBand="1" w:evenHBand="0" w:firstRowFirstColumn="0" w:firstRowLastColumn="0" w:lastRowFirstColumn="0" w:lastRowLastColumn="0"/>
             </w:pPr>
             <w:r>
-              <w:t>Geheel getal</w:t>
+              <w:t>Tekst</w:t>
             </w:r>
           </w:p>
         </w:tc>
@@ -2273,8 +2232,21 @@
               <w:cnfStyle w:val="000000100000" w:firstRow="0" w:lastRow="0" w:firstColumn="0" w:lastColumn="0" w:oddVBand="0" w:evenVBand="0" w:oddHBand="1" w:evenHBand="0" w:firstRowFirstColumn="0" w:firstRowLastColumn="0" w:lastRowFirstColumn="0" w:lastRowLastColumn="0"/>
             </w:pPr>
             <w:r>
-              <w:t>0..100</w:t>
-            </w:r>
+              <w:t xml:space="preserve">0..20 - </w:t>
+            </w:r>
+            <w:proofErr w:type="spellStart"/>
+            <w:r>
+              <w:t>Aaaaaaa</w:t>
+            </w:r>
+            <w:proofErr w:type="spellEnd"/>
+            <w:r>
+              <w:t>..</w:t>
+            </w:r>
+            <w:proofErr w:type="spellStart"/>
+            <w:r>
+              <w:t>Zzzzzzz</w:t>
+            </w:r>
+            <w:proofErr w:type="spellEnd"/>
           </w:p>
         </w:tc>
         <w:tc>
@@ -2297,230 +2269,6 @@
           <w:p>
             <w:pPr>
               <w:cnfStyle w:val="000000100000" w:firstRow="0" w:lastRow="0" w:firstColumn="0" w:lastColumn="0" w:oddVBand="0" w:evenVBand="0" w:oddHBand="1" w:evenHBand="0" w:firstRowFirstColumn="0" w:firstRowLastColumn="0" w:lastRowFirstColumn="0" w:lastRowLastColumn="0"/>
-            </w:pPr>
-            <w:r>
-              <w:t>Aantal uren besteed aan bezoek voor de taak.</w:t>
-            </w:r>
-          </w:p>
-        </w:tc>
-      </w:tr>
-      <w:tr>
-        <w:tc>
-          <w:tcPr>
-            <w:cnfStyle w:val="001000000000" w:firstRow="0" w:lastRow="0" w:firstColumn="1" w:lastColumn="0" w:oddVBand="0" w:evenVBand="0" w:oddHBand="0" w:evenHBand="0" w:firstRowFirstColumn="0" w:firstRowLastColumn="0" w:lastRowFirstColumn="0" w:lastRowLastColumn="0"/>
-            <w:tcW w:w="1812" w:type="dxa"/>
-          </w:tcPr>
-          <w:p>
-            <w:r>
-              <w:lastRenderedPageBreak/>
-              <w:t>Onderzoek</w:t>
-            </w:r>
-          </w:p>
-        </w:tc>
-        <w:tc>
-          <w:tcPr>
-            <w:tcW w:w="1160" w:type="dxa"/>
-          </w:tcPr>
-          <w:p>
-            <w:pPr>
-              <w:cnfStyle w:val="000000000000" w:firstRow="0" w:lastRow="0" w:firstColumn="0" w:lastColumn="0" w:oddVBand="0" w:evenVBand="0" w:oddHBand="0" w:evenHBand="0" w:firstRowFirstColumn="0" w:firstRowLastColumn="0" w:lastRowFirstColumn="0" w:lastRowLastColumn="0"/>
-            </w:pPr>
-            <w:r>
-              <w:t>Geheel getal</w:t>
-            </w:r>
-          </w:p>
-        </w:tc>
-        <w:tc>
-          <w:tcPr>
-            <w:tcW w:w="2464" w:type="dxa"/>
-          </w:tcPr>
-          <w:p>
-            <w:pPr>
-              <w:cnfStyle w:val="000000000000" w:firstRow="0" w:lastRow="0" w:firstColumn="0" w:lastColumn="0" w:oddVBand="0" w:evenVBand="0" w:oddHBand="0" w:evenHBand="0" w:firstRowFirstColumn="0" w:firstRowLastColumn="0" w:lastRowFirstColumn="0" w:lastRowLastColumn="0"/>
-            </w:pPr>
-            <w:r>
-              <w:t>0..100</w:t>
-            </w:r>
-          </w:p>
-        </w:tc>
-        <w:tc>
-          <w:tcPr>
-            <w:tcW w:w="1080" w:type="dxa"/>
-          </w:tcPr>
-          <w:p>
-            <w:pPr>
-              <w:cnfStyle w:val="000000000000" w:firstRow="0" w:lastRow="0" w:firstColumn="0" w:lastColumn="0" w:oddVBand="0" w:evenVBand="0" w:oddHBand="0" w:evenHBand="0" w:firstRowFirstColumn="0" w:firstRowLastColumn="0" w:lastRowFirstColumn="0" w:lastRowLastColumn="0"/>
-            </w:pPr>
-            <w:r>
-              <w:t>Ja</w:t>
-            </w:r>
-          </w:p>
-        </w:tc>
-        <w:tc>
-          <w:tcPr>
-            <w:tcW w:w="2544" w:type="dxa"/>
-          </w:tcPr>
-          <w:p>
-            <w:pPr>
-              <w:cnfStyle w:val="000000000000" w:firstRow="0" w:lastRow="0" w:firstColumn="0" w:lastColumn="0" w:oddVBand="0" w:evenVBand="0" w:oddHBand="0" w:evenHBand="0" w:firstRowFirstColumn="0" w:firstRowLastColumn="0" w:lastRowFirstColumn="0" w:lastRowLastColumn="0"/>
-            </w:pPr>
-            <w:r>
-              <w:t xml:space="preserve">Aantal uren besteed aan onderzoek </w:t>
-            </w:r>
-            <w:r>
-              <w:t>voor de taak</w:t>
-            </w:r>
-            <w:r>
-              <w:t>.</w:t>
-            </w:r>
-          </w:p>
-        </w:tc>
-      </w:tr>
-      <w:tr>
-        <w:trPr>
-          <w:cnfStyle w:val="000000100000" w:firstRow="0" w:lastRow="0" w:firstColumn="0" w:lastColumn="0" w:oddVBand="0" w:evenVBand="0" w:oddHBand="1" w:evenHBand="0" w:firstRowFirstColumn="0" w:firstRowLastColumn="0" w:lastRowFirstColumn="0" w:lastRowLastColumn="0"/>
-        </w:trPr>
-        <w:tc>
-          <w:tcPr>
-            <w:cnfStyle w:val="001000000000" w:firstRow="0" w:lastRow="0" w:firstColumn="1" w:lastColumn="0" w:oddVBand="0" w:evenVBand="0" w:oddHBand="0" w:evenHBand="0" w:firstRowFirstColumn="0" w:firstRowLastColumn="0" w:lastRowFirstColumn="0" w:lastRowLastColumn="0"/>
-            <w:tcW w:w="1812" w:type="dxa"/>
-          </w:tcPr>
-          <w:p>
-            <w:r>
-              <w:t>Conference call</w:t>
-            </w:r>
-          </w:p>
-        </w:tc>
-        <w:tc>
-          <w:tcPr>
-            <w:tcW w:w="1160" w:type="dxa"/>
-          </w:tcPr>
-          <w:p>
-            <w:pPr>
-              <w:cnfStyle w:val="000000100000" w:firstRow="0" w:lastRow="0" w:firstColumn="0" w:lastColumn="0" w:oddVBand="0" w:evenVBand="0" w:oddHBand="1" w:evenHBand="0" w:firstRowFirstColumn="0" w:firstRowLastColumn="0" w:lastRowFirstColumn="0" w:lastRowLastColumn="0"/>
-            </w:pPr>
-            <w:r>
-              <w:t>Geheel getal</w:t>
-            </w:r>
-          </w:p>
-        </w:tc>
-        <w:tc>
-          <w:tcPr>
-            <w:tcW w:w="2464" w:type="dxa"/>
-          </w:tcPr>
-          <w:p>
-            <w:pPr>
-              <w:cnfStyle w:val="000000100000" w:firstRow="0" w:lastRow="0" w:firstColumn="0" w:lastColumn="0" w:oddVBand="0" w:evenVBand="0" w:oddHBand="1" w:evenHBand="0" w:firstRowFirstColumn="0" w:firstRowLastColumn="0" w:lastRowFirstColumn="0" w:lastRowLastColumn="0"/>
-            </w:pPr>
-            <w:r>
-              <w:t>0..100</w:t>
-            </w:r>
-          </w:p>
-        </w:tc>
-        <w:tc>
-          <w:tcPr>
-            <w:tcW w:w="1080" w:type="dxa"/>
-          </w:tcPr>
-          <w:p>
-            <w:pPr>
-              <w:cnfStyle w:val="000000100000" w:firstRow="0" w:lastRow="0" w:firstColumn="0" w:lastColumn="0" w:oddVBand="0" w:evenVBand="0" w:oddHBand="1" w:evenHBand="0" w:firstRowFirstColumn="0" w:firstRowLastColumn="0" w:lastRowFirstColumn="0" w:lastRowLastColumn="0"/>
-            </w:pPr>
-            <w:r>
-              <w:t>Ja</w:t>
-            </w:r>
-          </w:p>
-        </w:tc>
-        <w:tc>
-          <w:tcPr>
-            <w:tcW w:w="2544" w:type="dxa"/>
-          </w:tcPr>
-          <w:p>
-            <w:pPr>
-              <w:cnfStyle w:val="000000100000" w:firstRow="0" w:lastRow="0" w:firstColumn="0" w:lastColumn="0" w:oddVBand="0" w:evenVBand="0" w:oddHBand="1" w:evenHBand="0" w:firstRowFirstColumn="0" w:firstRowLastColumn="0" w:lastRowFirstColumn="0" w:lastRowLastColumn="0"/>
-            </w:pPr>
-            <w:r>
-              <w:t xml:space="preserve">Aantal uren besteed aan conference call </w:t>
-            </w:r>
-            <w:r>
-              <w:t>voor de taak</w:t>
-            </w:r>
-            <w:r>
-              <w:t>.</w:t>
-            </w:r>
-          </w:p>
-        </w:tc>
-      </w:tr>
-      <w:tr>
-        <w:tc>
-          <w:tcPr>
-            <w:cnfStyle w:val="001000000000" w:firstRow="0" w:lastRow="0" w:firstColumn="1" w:lastColumn="0" w:oddVBand="0" w:evenVBand="0" w:oddHBand="0" w:evenHBand="0" w:firstRowFirstColumn="0" w:firstRowLastColumn="0" w:lastRowFirstColumn="0" w:lastRowLastColumn="0"/>
-            <w:tcW w:w="1812" w:type="dxa"/>
-          </w:tcPr>
-          <w:p>
-            <w:r>
-              <w:t>Status</w:t>
-            </w:r>
-          </w:p>
-        </w:tc>
-        <w:tc>
-          <w:tcPr>
-            <w:tcW w:w="1160" w:type="dxa"/>
-          </w:tcPr>
-          <w:p>
-            <w:pPr>
-              <w:cnfStyle w:val="000000000000" w:firstRow="0" w:lastRow="0" w:firstColumn="0" w:lastColumn="0" w:oddVBand="0" w:evenVBand="0" w:oddHBand="0" w:evenHBand="0" w:firstRowFirstColumn="0" w:firstRowLastColumn="0" w:lastRowFirstColumn="0" w:lastRowLastColumn="0"/>
-            </w:pPr>
-            <w:r>
-              <w:t>Tekst</w:t>
-            </w:r>
-          </w:p>
-        </w:tc>
-        <w:tc>
-          <w:tcPr>
-            <w:tcW w:w="2464" w:type="dxa"/>
-          </w:tcPr>
-          <w:p>
-            <w:pPr>
-              <w:cnfStyle w:val="000000000000" w:firstRow="0" w:lastRow="0" w:firstColumn="0" w:lastColumn="0" w:oddVBand="0" w:evenVBand="0" w:oddHBand="0" w:evenHBand="0" w:firstRowFirstColumn="0" w:firstRowLastColumn="0" w:lastRowFirstColumn="0" w:lastRowLastColumn="0"/>
-            </w:pPr>
-            <w:r>
-              <w:t xml:space="preserve">0..20 - </w:t>
-            </w:r>
-            <w:proofErr w:type="spellStart"/>
-            <w:r>
-              <w:t>Aaaaaaa</w:t>
-            </w:r>
-            <w:proofErr w:type="spellEnd"/>
-            <w:r>
-              <w:t>..</w:t>
-            </w:r>
-            <w:proofErr w:type="spellStart"/>
-            <w:r>
-              <w:t>Zzzzzzz</w:t>
-            </w:r>
-            <w:proofErr w:type="spellEnd"/>
-          </w:p>
-        </w:tc>
-        <w:tc>
-          <w:tcPr>
-            <w:tcW w:w="1080" w:type="dxa"/>
-          </w:tcPr>
-          <w:p>
-            <w:pPr>
-              <w:cnfStyle w:val="000000000000" w:firstRow="0" w:lastRow="0" w:firstColumn="0" w:lastColumn="0" w:oddVBand="0" w:evenVBand="0" w:oddHBand="0" w:evenHBand="0" w:firstRowFirstColumn="0" w:firstRowLastColumn="0" w:lastRowFirstColumn="0" w:lastRowLastColumn="0"/>
-            </w:pPr>
-            <w:r>
-              <w:t>Ja</w:t>
-            </w:r>
-          </w:p>
-        </w:tc>
-        <w:tc>
-          <w:tcPr>
-            <w:tcW w:w="2544" w:type="dxa"/>
-          </w:tcPr>
-          <w:p>
-            <w:pPr>
-              <w:cnfStyle w:val="000000000000" w:firstRow="0" w:lastRow="0" w:firstColumn="0" w:lastColumn="0" w:oddVBand="0" w:evenVBand="0" w:oddHBand="0" w:evenHBand="0" w:firstRowFirstColumn="0" w:firstRowLastColumn="0" w:lastRowFirstColumn="0" w:lastRowLastColumn="0"/>
             </w:pPr>
             <w:r>
               <w:t>Status van een taak.</w:t>
@@ -2529,10 +2277,7 @@
         </w:tc>
       </w:tr>
     </w:tbl>
-    <w:p>
-      <w:bookmarkStart w:id="2" w:name="_GoBack"/>
-      <w:bookmarkEnd w:id="2"/>
-    </w:p>
+    <w:p/>
     <w:sectPr>
       <w:footerReference w:type="default" r:id="rId8"/>
       <w:pgSz w:w="11906" w:h="16838" w:code="9"/>
@@ -2600,7 +2345,7 @@
           <w:rPr>
             <w:noProof/>
           </w:rPr>
-          <w:t>3</w:t>
+          <w:t>2</w:t>
         </w:r>
         <w:r>
           <w:fldChar w:fldCharType="end"/>
@@ -3578,7 +3323,7 @@
 </file>
 
 <file path=customXml/itemProps1.xml><?xml version="1.0" encoding="utf-8"?>
-<ds:datastoreItem xmlns:ds="http://schemas.openxmlformats.org/officeDocument/2006/customXml" ds:itemID="{74FAC31D-FD19-48FD-B9E7-0A5562D84A6B}">
+<ds:datastoreItem xmlns:ds="http://schemas.openxmlformats.org/officeDocument/2006/customXml" ds:itemID="{7156B610-637E-43A4-A05A-CFB9943B4744}">
   <ds:schemaRefs>
     <ds:schemaRef ds:uri="http://schemas.openxmlformats.org/officeDocument/2006/bibliography"/>
   </ds:schemaRefs>

</xml_diff>